<commit_message>
add Item and restore DB
</commit_message>
<xml_diff>
--- a/Java_Florist/Java_Florist/Report/Java_Florist Project.docx
+++ b/Java_Florist/Java_Florist/Report/Java_Florist Project.docx
@@ -4037,115 +4037,16 @@
         <w:t xml:space="preserve">Use Case Diagram </w:t>
       </w:r>
     </w:p>
-    <w:p/>
-    <w:p>
-      <w:pPr>
-        <w:pStyle w:val="Heading2"/>
-        <w:numPr>
-          <w:ilvl w:val="1"/>
-          <w:numId w:val="2"/>
-        </w:numPr>
-      </w:pPr>
-      <w:bookmarkStart w:id="10" w:name="_heading=h.26in1rg" w:colFirst="0" w:colLast="0"/>
-      <w:bookmarkEnd w:id="10"/>
-      <w:r>
-        <w:t xml:space="preserve">Use Case Specification </w:t>
-      </w:r>
-    </w:p>
-    <w:p/>
-    <w:p>
-      <w:pPr>
-        <w:pStyle w:val="Heading2"/>
-        <w:numPr>
-          <w:ilvl w:val="1"/>
-          <w:numId w:val="2"/>
-        </w:numPr>
-      </w:pPr>
-      <w:bookmarkStart w:id="11" w:name="_heading=h.lnxbz9" w:colFirst="0" w:colLast="0"/>
-      <w:bookmarkEnd w:id="11"/>
-      <w:r>
-        <w:t>Other Concerns</w:t>
-      </w:r>
-    </w:p>
-    <w:p>
-      <w:pPr>
-        <w:pStyle w:val="Heading2"/>
-        <w:numPr>
-          <w:ilvl w:val="1"/>
-          <w:numId w:val="2"/>
-        </w:numPr>
-      </w:pPr>
-      <w:r>
-        <w:br w:type="page"/>
-      </w:r>
-    </w:p>
-    <w:p>
-      <w:pPr>
-        <w:pStyle w:val="Heading1"/>
-        <w:numPr>
-          <w:ilvl w:val="0"/>
-          <w:numId w:val="2"/>
-        </w:numPr>
-      </w:pPr>
-      <w:bookmarkStart w:id="12" w:name="_heading=h.35nkun2" w:colFirst="0" w:colLast="0"/>
-      <w:bookmarkEnd w:id="12"/>
-      <w:r>
-        <w:lastRenderedPageBreak/>
-        <w:t>Design</w:t>
-      </w:r>
-    </w:p>
-    <w:p>
-      <w:pPr>
-        <w:pStyle w:val="Heading2"/>
-        <w:numPr>
-          <w:ilvl w:val="1"/>
-          <w:numId w:val="2"/>
-        </w:numPr>
-      </w:pPr>
-      <w:bookmarkStart w:id="13" w:name="_heading=h.1ksv4uv" w:colFirst="0" w:colLast="0"/>
-      <w:bookmarkEnd w:id="13"/>
-      <w:r>
-        <w:t xml:space="preserve">System Architecture </w:t>
-      </w:r>
-    </w:p>
-    <w:p>
-      <w:pPr>
-        <w:pStyle w:val="ListParagraph"/>
-        <w:ind w:left="360"/>
-      </w:pPr>
-      <w:bookmarkStart w:id="14" w:name="_heading=h.44sinio" w:colFirst="0" w:colLast="0"/>
-      <w:bookmarkEnd w:id="14"/>
-      <w:r>
-        <w:rPr>
-          <w:rFonts w:ascii="Arial" w:hAnsi="Arial" w:cs="Arial"/>
-          <w:i/>
-        </w:rPr>
-        <w:t>We use object-oriented architecture and layer architecture for business processing</w:t>
-      </w:r>
-    </w:p>
-    <w:p>
-      <w:pPr>
-        <w:pStyle w:val="Heading2"/>
-        <w:numPr>
-          <w:ilvl w:val="1"/>
-          <w:numId w:val="2"/>
-        </w:numPr>
-      </w:pPr>
-      <w:r>
-        <w:t>Class Diagram</w:t>
-      </w:r>
-    </w:p>
-    <w:p/>
     <w:p>
       <w:r>
         <w:rPr>
           <w:noProof/>
         </w:rPr>
         <w:drawing>
-          <wp:inline distT="0" distB="0" distL="0" distR="0" wp14:anchorId="184B894F" wp14:editId="0FFF0550">
-            <wp:extent cx="5654040" cy="5402580"/>
-            <wp:effectExtent l="0" t="0" r="3810" b="7620"/>
-            <wp:docPr id="2" name="Picture 2"/>
+          <wp:inline distT="0" distB="0" distL="0" distR="0" wp14:anchorId="012B6F23" wp14:editId="2366F163">
+            <wp:extent cx="5274945" cy="2673350"/>
+            <wp:effectExtent l="0" t="0" r="1905" b="0"/>
+            <wp:docPr id="5" name="Picture 5" descr="Diagram&#10;&#10;Description automatically generated"/>
             <wp:cNvGraphicFramePr>
               <a:graphicFrameLocks xmlns:a="http://schemas.openxmlformats.org/drawingml/2006/main" noChangeAspect="1"/>
             </wp:cNvGraphicFramePr>
@@ -4153,7 +4054,7 @@
               <a:graphicData uri="http://schemas.openxmlformats.org/drawingml/2006/picture">
                 <pic:pic xmlns:pic="http://schemas.openxmlformats.org/drawingml/2006/picture">
                   <pic:nvPicPr>
-                    <pic:cNvPr id="2" name="Picture 2"/>
+                    <pic:cNvPr id="5" name="Picture 5" descr="Diagram&#10;&#10;Description automatically generated"/>
                     <pic:cNvPicPr/>
                   </pic:nvPicPr>
                   <pic:blipFill>
@@ -4171,7 +4072,7 @@
                   <pic:spPr>
                     <a:xfrm>
                       <a:off x="0" y="0"/>
-                      <a:ext cx="5654040" cy="5402580"/>
+                      <a:ext cx="5274945" cy="2673350"/>
                     </a:xfrm>
                     <a:prstGeom prst="rect">
                       <a:avLst/>
@@ -4192,210 +4093,11 @@
           <w:numId w:val="2"/>
         </w:numPr>
       </w:pPr>
-      <w:bookmarkStart w:id="15" w:name="_heading=h.2jxsxqh" w:colFirst="0" w:colLast="0"/>
-      <w:bookmarkEnd w:id="15"/>
-      <w:r>
-        <w:t>Class Diagram Explanation</w:t>
-      </w:r>
-    </w:p>
-    <w:p>
-      <w:pPr>
-        <w:pStyle w:val="ListParagraph"/>
-        <w:ind w:left="360"/>
-        <w:rPr>
-          <w:rFonts w:ascii="Arial" w:hAnsi="Arial" w:cs="Arial"/>
-        </w:rPr>
-      </w:pPr>
-      <w:r>
-        <w:rPr>
-          <w:rFonts w:ascii="Arial" w:hAnsi="Arial" w:cs="Arial"/>
-        </w:rPr>
-        <w:t xml:space="preserve">The system has </w:t>
-      </w:r>
-      <w:r>
-        <w:rPr>
-          <w:rFonts w:ascii="Arial" w:hAnsi="Arial" w:cs="Arial"/>
-        </w:rPr>
-        <w:t>2</w:t>
-      </w:r>
-      <w:r>
-        <w:rPr>
-          <w:rFonts w:ascii="Arial" w:hAnsi="Arial" w:cs="Arial"/>
-        </w:rPr>
-        <w:t xml:space="preserve"> class objects</w:t>
-      </w:r>
-      <w:r>
-        <w:rPr>
-          <w:rFonts w:ascii="Arial" w:hAnsi="Arial" w:cs="Arial"/>
-        </w:rPr>
-        <w:t xml:space="preserve"> (manager and paticipant)</w:t>
-      </w:r>
-      <w:r>
-        <w:rPr>
-          <w:rFonts w:ascii="Arial" w:hAnsi="Arial" w:cs="Arial"/>
-        </w:rPr>
-        <w:t xml:space="preserve"> representation for </w:t>
-      </w:r>
-      <w:r>
-        <w:rPr>
-          <w:rFonts w:ascii="Arial" w:hAnsi="Arial" w:cs="Arial"/>
-        </w:rPr>
-        <w:t>2</w:t>
-      </w:r>
-      <w:r>
-        <w:rPr>
-          <w:rFonts w:ascii="Arial" w:hAnsi="Arial" w:cs="Arial"/>
-        </w:rPr>
-        <w:t xml:space="preserve"> group users accessing into sites.</w:t>
-      </w:r>
-    </w:p>
-    <w:p>
-      <w:pPr>
-        <w:pStyle w:val="ListParagraph"/>
-        <w:ind w:left="360"/>
-        <w:rPr>
-          <w:rFonts w:ascii="Arial" w:hAnsi="Arial" w:cs="Arial"/>
-        </w:rPr>
-      </w:pPr>
-    </w:p>
-    <w:p>
-      <w:pPr>
-        <w:ind w:firstLine="567"/>
-        <w:rPr>
-          <w:rFonts w:ascii="Arial" w:hAnsi="Arial" w:cs="Arial"/>
-        </w:rPr>
-      </w:pPr>
-      <w:r>
-        <w:rPr>
-          <w:rFonts w:ascii="Arial" w:hAnsi="Arial" w:cs="Arial"/>
-        </w:rPr>
-        <w:t>-</w:t>
-      </w:r>
-      <w:r>
-        <w:rPr>
-          <w:rFonts w:ascii="Arial" w:hAnsi="Arial" w:cs="Arial"/>
-        </w:rPr>
-        <w:t xml:space="preserve">Manager </w:t>
-      </w:r>
-      <w:r>
-        <w:rPr>
-          <w:rFonts w:ascii="Arial" w:hAnsi="Arial" w:cs="Arial"/>
-        </w:rPr>
-        <w:t>is the user with the highest access, controls most of the web pages, contains executable functions that affect other classes such as, manages</w:t>
-      </w:r>
-      <w:r>
-        <w:rPr>
-          <w:rFonts w:ascii="Arial" w:hAnsi="Arial" w:cs="Arial"/>
-        </w:rPr>
-        <w:t xml:space="preserve"> donor management , content manage</w:t>
-      </w:r>
-      <w:r>
-        <w:rPr>
-          <w:rFonts w:ascii="Arial" w:hAnsi="Arial" w:cs="Arial"/>
-        </w:rPr>
-        <w:t>...</w:t>
-      </w:r>
-    </w:p>
-    <w:p>
-      <w:pPr>
-        <w:ind w:firstLine="567"/>
-        <w:rPr>
-          <w:rFonts w:ascii="Arial" w:hAnsi="Arial" w:cs="Arial"/>
-        </w:rPr>
-      </w:pPr>
-      <w:r>
-        <w:rPr>
-          <w:rFonts w:ascii="Arial" w:hAnsi="Arial" w:cs="Arial"/>
-        </w:rPr>
-        <w:lastRenderedPageBreak/>
-        <w:t>-</w:t>
-      </w:r>
-      <w:r>
-        <w:rPr>
-          <w:rFonts w:ascii="Arial" w:hAnsi="Arial" w:cs="Arial"/>
-        </w:rPr>
-        <w:t xml:space="preserve">Both </w:t>
-      </w:r>
-      <w:r>
-        <w:rPr>
-          <w:rFonts w:ascii="Arial" w:hAnsi="Arial" w:cs="Arial"/>
-        </w:rPr>
-        <w:t xml:space="preserve">Manager </w:t>
-      </w:r>
-      <w:r>
-        <w:rPr>
-          <w:rFonts w:ascii="Arial" w:hAnsi="Arial" w:cs="Arial"/>
-        </w:rPr>
-        <w:t xml:space="preserve">and </w:t>
-      </w:r>
-      <w:r>
-        <w:rPr>
-          <w:rFonts w:ascii="Arial" w:hAnsi="Arial" w:cs="Arial"/>
-        </w:rPr>
-        <w:t xml:space="preserve">paticipant </w:t>
-      </w:r>
-      <w:r>
-        <w:rPr>
-          <w:rFonts w:ascii="Arial" w:hAnsi="Arial" w:cs="Arial"/>
-        </w:rPr>
-        <w:t>user have to implement the Authentication class before they can login to the system</w:t>
-      </w:r>
-      <w:r>
-        <w:rPr>
-          <w:rFonts w:ascii="Arial" w:hAnsi="Arial" w:cs="Arial"/>
-        </w:rPr>
-        <w:t xml:space="preserve"> . </w:t>
-      </w:r>
-      <w:r>
-        <w:rPr>
-          <w:rFonts w:ascii="Arial" w:hAnsi="Arial" w:cs="Arial"/>
-        </w:rPr>
-        <w:t>In front page we don’t need authentication to see content . in admin page  , we authorization with specific role to specify what user cand do (role admin have full role with all function)</w:t>
-      </w:r>
-    </w:p>
-    <w:p>
-      <w:pPr>
-        <w:pStyle w:val="ListParagraph"/>
-        <w:ind w:left="360"/>
-        <w:rPr>
-          <w:rFonts w:ascii="Arial" w:hAnsi="Arial" w:cs="Arial"/>
-        </w:rPr>
-      </w:pPr>
-    </w:p>
-    <w:p>
-      <w:pPr>
-        <w:ind w:firstLine="567"/>
-        <w:rPr>
-          <w:rFonts w:ascii="Arial" w:hAnsi="Arial" w:cs="Arial"/>
-        </w:rPr>
-      </w:pPr>
-      <w:r>
-        <w:rPr>
-          <w:rFonts w:ascii="Arial" w:hAnsi="Arial" w:cs="Arial"/>
-        </w:rPr>
-        <w:t>-</w:t>
-      </w:r>
-      <w:r>
-        <w:rPr>
-          <w:rFonts w:ascii="Arial" w:hAnsi="Arial" w:cs="Arial"/>
-        </w:rPr>
-        <w:t xml:space="preserve"> </w:t>
-      </w:r>
-      <w:r>
-        <w:rPr>
-          <w:rFonts w:ascii="Arial" w:hAnsi="Arial" w:cs="Arial"/>
-        </w:rPr>
-        <w:t>Base entity class is a general class that contains information about tracking, operation time, creating or changing data.</w:t>
-      </w:r>
-    </w:p>
-    <w:p>
-      <w:pPr>
-        <w:pStyle w:val="ListParagraph"/>
-        <w:ind w:left="360"/>
-        <w:rPr>
-          <w:rFonts w:ascii="Arial" w:hAnsi="Arial" w:cs="Arial"/>
-        </w:rPr>
-      </w:pPr>
+      <w:bookmarkStart w:id="10" w:name="_heading=h.26in1rg" w:colFirst="0" w:colLast="0"/>
+      <w:bookmarkEnd w:id="10"/>
+      <w:r>
+        <w:t xml:space="preserve">Use Case Specification </w:t>
+      </w:r>
     </w:p>
     <w:p/>
     <w:p>
@@ -4406,10 +4108,10 @@
           <w:numId w:val="2"/>
         </w:numPr>
       </w:pPr>
-      <w:bookmarkStart w:id="16" w:name="_heading=h.z337ya" w:colFirst="0" w:colLast="0"/>
-      <w:bookmarkEnd w:id="16"/>
-      <w:r>
-        <w:t xml:space="preserve">Sequence Diagram </w:t>
+      <w:bookmarkStart w:id="11" w:name="_heading=h.lnxbz9" w:colFirst="0" w:colLast="0"/>
+      <w:bookmarkEnd w:id="11"/>
+      <w:r>
+        <w:t>Other Concerns</w:t>
       </w:r>
     </w:p>
     <w:p>
@@ -4420,13 +4122,25 @@
           <w:numId w:val="2"/>
         </w:numPr>
       </w:pPr>
-      <w:bookmarkStart w:id="17" w:name="_heading=h.3j2qqm3" w:colFirst="0" w:colLast="0"/>
-      <w:bookmarkEnd w:id="17"/>
-      <w:r>
-        <w:t xml:space="preserve">Collaboration Diagram </w:t>
-      </w:r>
-    </w:p>
-    <w:p/>
+      <w:r>
+        <w:br w:type="page"/>
+      </w:r>
+    </w:p>
+    <w:p>
+      <w:pPr>
+        <w:pStyle w:val="Heading1"/>
+        <w:numPr>
+          <w:ilvl w:val="0"/>
+          <w:numId w:val="2"/>
+        </w:numPr>
+      </w:pPr>
+      <w:bookmarkStart w:id="12" w:name="_heading=h.35nkun2" w:colFirst="0" w:colLast="0"/>
+      <w:bookmarkEnd w:id="12"/>
+      <w:r>
+        <w:lastRenderedPageBreak/>
+        <w:t>Design</w:t>
+      </w:r>
+    </w:p>
     <w:p>
       <w:pPr>
         <w:pStyle w:val="Heading2"/>
@@ -4435,13 +4149,27 @@
           <w:numId w:val="2"/>
         </w:numPr>
       </w:pPr>
-      <w:bookmarkStart w:id="18" w:name="_heading=h.1y810tw" w:colFirst="0" w:colLast="0"/>
-      <w:bookmarkEnd w:id="18"/>
-      <w:r>
-        <w:t xml:space="preserve">State Diagram </w:t>
-      </w:r>
-    </w:p>
-    <w:p/>
+      <w:bookmarkStart w:id="13" w:name="_heading=h.1ksv4uv" w:colFirst="0" w:colLast="0"/>
+      <w:bookmarkEnd w:id="13"/>
+      <w:r>
+        <w:t xml:space="preserve">System Architecture </w:t>
+      </w:r>
+    </w:p>
+    <w:p>
+      <w:pPr>
+        <w:pStyle w:val="ListParagraph"/>
+        <w:ind w:left="360"/>
+      </w:pPr>
+      <w:bookmarkStart w:id="14" w:name="_heading=h.44sinio" w:colFirst="0" w:colLast="0"/>
+      <w:bookmarkEnd w:id="14"/>
+      <w:r>
+        <w:rPr>
+          <w:rFonts w:ascii="Arial" w:hAnsi="Arial" w:cs="Arial"/>
+          <w:i/>
+        </w:rPr>
+        <w:t>We use object-oriented architecture and layer architecture for business processing</w:t>
+      </w:r>
+    </w:p>
     <w:p>
       <w:pPr>
         <w:pStyle w:val="Heading2"/>
@@ -4450,52 +4178,21 @@
           <w:numId w:val="2"/>
         </w:numPr>
       </w:pPr>
-      <w:bookmarkStart w:id="19" w:name="_heading=h.4i7ojhp" w:colFirst="0" w:colLast="0"/>
-      <w:bookmarkEnd w:id="19"/>
-      <w:r>
-        <w:t>Entity Relationship Diagram</w:t>
-      </w:r>
-    </w:p>
-    <w:p>
-      <w:pPr>
-        <w:pStyle w:val="Heading2"/>
-        <w:numPr>
-          <w:ilvl w:val="1"/>
-          <w:numId w:val="2"/>
-        </w:numPr>
-      </w:pPr>
-      <w:bookmarkStart w:id="20" w:name="_heading=h.2xcytpi" w:colFirst="0" w:colLast="0"/>
-      <w:bookmarkEnd w:id="20"/>
-      <w:r>
-        <w:t>Database Design</w:t>
-      </w:r>
-    </w:p>
-    <w:p>
-      <w:pPr>
-        <w:pBdr>
-          <w:top w:val="nil"/>
-          <w:left w:val="nil"/>
-          <w:bottom w:val="nil"/>
-          <w:right w:val="nil"/>
-          <w:between w:val="nil"/>
-        </w:pBdr>
-        <w:ind w:left="360"/>
-        <w:rPr>
-          <w:i/>
-          <w:color w:val="000000"/>
-        </w:rPr>
-      </w:pPr>
-    </w:p>
+      <w:r>
+        <w:t>Class Diagram</w:t>
+      </w:r>
+    </w:p>
+    <w:p/>
     <w:p>
       <w:r>
         <w:rPr>
           <w:noProof/>
         </w:rPr>
         <w:drawing>
-          <wp:inline distT="0" distB="0" distL="0" distR="0" wp14:anchorId="20C9AA01" wp14:editId="16BA2CFF">
-            <wp:extent cx="5274945" cy="4192905"/>
-            <wp:effectExtent l="0" t="0" r="1905" b="0"/>
-            <wp:docPr id="3" name="Picture 3"/>
+          <wp:inline distT="0" distB="0" distL="0" distR="0" wp14:anchorId="461CFA9D" wp14:editId="4B1C5245">
+            <wp:extent cx="5274945" cy="4857115"/>
+            <wp:effectExtent l="0" t="0" r="1905" b="635"/>
+            <wp:docPr id="1" name="Picture 1" descr="Diagram&#10;&#10;Description automatically generated"/>
             <wp:cNvGraphicFramePr>
               <a:graphicFrameLocks xmlns:a="http://schemas.openxmlformats.org/drawingml/2006/main" noChangeAspect="1"/>
             </wp:cNvGraphicFramePr>
@@ -4503,11 +4200,11 @@
               <a:graphicData uri="http://schemas.openxmlformats.org/drawingml/2006/picture">
                 <pic:pic xmlns:pic="http://schemas.openxmlformats.org/drawingml/2006/picture">
                   <pic:nvPicPr>
-                    <pic:cNvPr id="3" name="Picture 3"/>
+                    <pic:cNvPr id="1" name="Picture 1" descr="Diagram&#10;&#10;Description automatically generated"/>
                     <pic:cNvPicPr/>
                   </pic:nvPicPr>
                   <pic:blipFill>
-                    <a:blip r:embed="rId10">
+                    <a:blip r:embed="rId11">
                       <a:extLst>
                         <a:ext uri="{28A0092B-C50C-407E-A947-70E740481C1C}">
                           <a14:useLocalDpi xmlns:a14="http://schemas.microsoft.com/office/drawing/2010/main" val="0"/>
@@ -4521,7 +4218,7 @@
                   <pic:spPr>
                     <a:xfrm>
                       <a:off x="0" y="0"/>
-                      <a:ext cx="5274945" cy="4192905"/>
+                      <a:ext cx="5274945" cy="4857115"/>
                     </a:xfrm>
                     <a:prstGeom prst="rect">
                       <a:avLst/>
@@ -4542,10 +4239,353 @@
           <w:numId w:val="2"/>
         </w:numPr>
       </w:pPr>
+      <w:bookmarkStart w:id="15" w:name="_heading=h.2jxsxqh" w:colFirst="0" w:colLast="0"/>
+      <w:bookmarkEnd w:id="15"/>
+      <w:r>
+        <w:t>Class Diagram Explanation</w:t>
+      </w:r>
+    </w:p>
+    <w:p>
+      <w:pPr>
+        <w:pStyle w:val="ListParagraph"/>
+        <w:ind w:left="360"/>
+        <w:rPr>
+          <w:rFonts w:ascii="Arial" w:hAnsi="Arial" w:cs="Arial"/>
+        </w:rPr>
+      </w:pPr>
+      <w:r>
+        <w:rPr>
+          <w:rFonts w:ascii="Arial" w:hAnsi="Arial" w:cs="Arial"/>
+        </w:rPr>
+        <w:t xml:space="preserve">The system has </w:t>
+      </w:r>
+      <w:r>
+        <w:rPr>
+          <w:rFonts w:ascii="Arial" w:hAnsi="Arial" w:cs="Arial"/>
+        </w:rPr>
+        <w:t>2</w:t>
+      </w:r>
+      <w:r>
+        <w:rPr>
+          <w:rFonts w:ascii="Arial" w:hAnsi="Arial" w:cs="Arial"/>
+        </w:rPr>
+        <w:t xml:space="preserve"> class objects</w:t>
+      </w:r>
+      <w:r>
+        <w:rPr>
+          <w:rFonts w:ascii="Arial" w:hAnsi="Arial" w:cs="Arial"/>
+        </w:rPr>
+        <w:t xml:space="preserve"> (manager and paticipant)</w:t>
+      </w:r>
+      <w:r>
+        <w:rPr>
+          <w:rFonts w:ascii="Arial" w:hAnsi="Arial" w:cs="Arial"/>
+        </w:rPr>
+        <w:t xml:space="preserve"> representation for </w:t>
+      </w:r>
+      <w:r>
+        <w:rPr>
+          <w:rFonts w:ascii="Arial" w:hAnsi="Arial" w:cs="Arial"/>
+        </w:rPr>
+        <w:t>2</w:t>
+      </w:r>
+      <w:r>
+        <w:rPr>
+          <w:rFonts w:ascii="Arial" w:hAnsi="Arial" w:cs="Arial"/>
+        </w:rPr>
+        <w:t xml:space="preserve"> group users accessing into sites.</w:t>
+      </w:r>
+    </w:p>
+    <w:p>
+      <w:pPr>
+        <w:pStyle w:val="ListParagraph"/>
+        <w:ind w:left="360"/>
+        <w:rPr>
+          <w:rFonts w:ascii="Arial" w:hAnsi="Arial" w:cs="Arial"/>
+        </w:rPr>
+      </w:pPr>
+    </w:p>
+    <w:p>
+      <w:pPr>
+        <w:ind w:firstLine="567"/>
+        <w:rPr>
+          <w:rFonts w:ascii="Arial" w:hAnsi="Arial" w:cs="Arial"/>
+        </w:rPr>
+      </w:pPr>
+      <w:r>
+        <w:rPr>
+          <w:rFonts w:ascii="Arial" w:hAnsi="Arial" w:cs="Arial"/>
+        </w:rPr>
+        <w:t>-</w:t>
+      </w:r>
+      <w:r>
+        <w:rPr>
+          <w:rFonts w:ascii="Arial" w:hAnsi="Arial" w:cs="Arial"/>
+        </w:rPr>
+        <w:t xml:space="preserve">Manager </w:t>
+      </w:r>
+      <w:r>
+        <w:rPr>
+          <w:rFonts w:ascii="Arial" w:hAnsi="Arial" w:cs="Arial"/>
+        </w:rPr>
+        <w:t>is the user with the highest access, controls most of the web pages, contains executable functions that affect other classes such as, manages</w:t>
+      </w:r>
+      <w:r>
+        <w:rPr>
+          <w:rFonts w:ascii="Arial" w:hAnsi="Arial" w:cs="Arial"/>
+        </w:rPr>
+        <w:t xml:space="preserve"> donor management , content manage</w:t>
+      </w:r>
+      <w:r>
+        <w:rPr>
+          <w:rFonts w:ascii="Arial" w:hAnsi="Arial" w:cs="Arial"/>
+        </w:rPr>
+        <w:t>...</w:t>
+      </w:r>
+    </w:p>
+    <w:p>
+      <w:pPr>
+        <w:ind w:firstLine="567"/>
+        <w:rPr>
+          <w:rFonts w:ascii="Arial" w:hAnsi="Arial" w:cs="Arial"/>
+        </w:rPr>
+      </w:pPr>
+      <w:r>
+        <w:rPr>
+          <w:rFonts w:ascii="Arial" w:hAnsi="Arial" w:cs="Arial"/>
+        </w:rPr>
+        <w:t>-</w:t>
+      </w:r>
+      <w:r>
+        <w:rPr>
+          <w:rFonts w:ascii="Arial" w:hAnsi="Arial" w:cs="Arial"/>
+        </w:rPr>
+        <w:t xml:space="preserve">Both </w:t>
+      </w:r>
+      <w:r>
+        <w:rPr>
+          <w:rFonts w:ascii="Arial" w:hAnsi="Arial" w:cs="Arial"/>
+        </w:rPr>
+        <w:t xml:space="preserve">Manager </w:t>
+      </w:r>
+      <w:r>
+        <w:rPr>
+          <w:rFonts w:ascii="Arial" w:hAnsi="Arial" w:cs="Arial"/>
+        </w:rPr>
+        <w:t xml:space="preserve">and </w:t>
+      </w:r>
+      <w:r>
+        <w:rPr>
+          <w:rFonts w:ascii="Arial" w:hAnsi="Arial" w:cs="Arial"/>
+        </w:rPr>
+        <w:t xml:space="preserve">paticipant </w:t>
+      </w:r>
+      <w:r>
+        <w:rPr>
+          <w:rFonts w:ascii="Arial" w:hAnsi="Arial" w:cs="Arial"/>
+        </w:rPr>
+        <w:t>user have to implement the Authentication class before they can login to the system</w:t>
+      </w:r>
+      <w:r>
+        <w:rPr>
+          <w:rFonts w:ascii="Arial" w:hAnsi="Arial" w:cs="Arial"/>
+        </w:rPr>
+        <w:t xml:space="preserve"> . </w:t>
+      </w:r>
+      <w:r>
+        <w:rPr>
+          <w:rFonts w:ascii="Arial" w:hAnsi="Arial" w:cs="Arial"/>
+        </w:rPr>
+        <w:t xml:space="preserve">In front page we don’t need </w:t>
+      </w:r>
+      <w:r>
+        <w:rPr>
+          <w:rFonts w:ascii="Arial" w:hAnsi="Arial" w:cs="Arial"/>
+        </w:rPr>
+        <w:lastRenderedPageBreak/>
+        <w:t>authentication to see content . in admin page  , we authorization with specific role to specify what user cand do (role admin have full role with all function)</w:t>
+      </w:r>
+    </w:p>
+    <w:p>
+      <w:pPr>
+        <w:pStyle w:val="ListParagraph"/>
+        <w:ind w:left="360"/>
+        <w:rPr>
+          <w:rFonts w:ascii="Arial" w:hAnsi="Arial" w:cs="Arial"/>
+        </w:rPr>
+      </w:pPr>
+    </w:p>
+    <w:p>
+      <w:pPr>
+        <w:ind w:firstLine="567"/>
+        <w:rPr>
+          <w:rFonts w:ascii="Arial" w:hAnsi="Arial" w:cs="Arial"/>
+        </w:rPr>
+      </w:pPr>
+      <w:r>
+        <w:rPr>
+          <w:rFonts w:ascii="Arial" w:hAnsi="Arial" w:cs="Arial"/>
+        </w:rPr>
+        <w:t>-</w:t>
+      </w:r>
+      <w:r>
+        <w:rPr>
+          <w:rFonts w:ascii="Arial" w:hAnsi="Arial" w:cs="Arial"/>
+        </w:rPr>
+        <w:t xml:space="preserve"> </w:t>
+      </w:r>
+      <w:r>
+        <w:rPr>
+          <w:rFonts w:ascii="Arial" w:hAnsi="Arial" w:cs="Arial"/>
+        </w:rPr>
+        <w:t>Base entity class is a general class that contains information about tracking, operation time, creating or changing data.</w:t>
+      </w:r>
+    </w:p>
+    <w:p>
+      <w:pPr>
+        <w:pStyle w:val="Heading2"/>
+        <w:numPr>
+          <w:ilvl w:val="1"/>
+          <w:numId w:val="2"/>
+        </w:numPr>
+      </w:pPr>
+      <w:bookmarkStart w:id="16" w:name="_heading=h.z337ya" w:colFirst="0" w:colLast="0"/>
+      <w:bookmarkEnd w:id="16"/>
+      <w:r>
+        <w:t xml:space="preserve">Sequence Diagram </w:t>
+      </w:r>
+    </w:p>
+    <w:p>
+      <w:pPr>
+        <w:pStyle w:val="Heading2"/>
+        <w:numPr>
+          <w:ilvl w:val="1"/>
+          <w:numId w:val="2"/>
+        </w:numPr>
+      </w:pPr>
+      <w:bookmarkStart w:id="17" w:name="_heading=h.3j2qqm3" w:colFirst="0" w:colLast="0"/>
+      <w:bookmarkEnd w:id="17"/>
+      <w:r>
+        <w:t xml:space="preserve">Collaboration Diagram </w:t>
+      </w:r>
+    </w:p>
+    <w:p>
+      <w:pPr>
+        <w:pStyle w:val="Heading2"/>
+        <w:numPr>
+          <w:ilvl w:val="1"/>
+          <w:numId w:val="2"/>
+        </w:numPr>
+      </w:pPr>
+      <w:bookmarkStart w:id="18" w:name="_heading=h.1y810tw" w:colFirst="0" w:colLast="0"/>
+      <w:bookmarkEnd w:id="18"/>
+      <w:r>
+        <w:t xml:space="preserve">State Diagram </w:t>
+      </w:r>
+    </w:p>
+    <w:p>
+      <w:pPr>
+        <w:pStyle w:val="Heading2"/>
+        <w:numPr>
+          <w:ilvl w:val="1"/>
+          <w:numId w:val="2"/>
+        </w:numPr>
+      </w:pPr>
+      <w:bookmarkStart w:id="19" w:name="_heading=h.4i7ojhp" w:colFirst="0" w:colLast="0"/>
+      <w:bookmarkEnd w:id="19"/>
+      <w:r>
+        <w:t>Entity Relationship Diagram</w:t>
+      </w:r>
+    </w:p>
+    <w:p>
+      <w:pPr>
+        <w:pStyle w:val="Heading2"/>
+        <w:numPr>
+          <w:ilvl w:val="1"/>
+          <w:numId w:val="2"/>
+        </w:numPr>
+      </w:pPr>
+      <w:bookmarkStart w:id="20" w:name="_heading=h.2xcytpi" w:colFirst="0" w:colLast="0"/>
+      <w:bookmarkEnd w:id="20"/>
+      <w:r>
+        <w:t>Database Design</w:t>
+      </w:r>
+    </w:p>
+    <w:p>
+      <w:pPr>
+        <w:pBdr>
+          <w:top w:val="nil"/>
+          <w:left w:val="nil"/>
+          <w:bottom w:val="nil"/>
+          <w:right w:val="nil"/>
+          <w:between w:val="nil"/>
+        </w:pBdr>
+        <w:ind w:left="360"/>
+        <w:rPr>
+          <w:i/>
+          <w:color w:val="000000"/>
+        </w:rPr>
+      </w:pPr>
+      <w:r>
+        <w:rPr>
+          <w:i/>
+          <w:noProof/>
+          <w:color w:val="000000"/>
+        </w:rPr>
+        <w:drawing>
+          <wp:inline distT="0" distB="0" distL="0" distR="0" wp14:anchorId="0CCB823D" wp14:editId="56B3B1DB">
+            <wp:extent cx="4171406" cy="4746373"/>
+            <wp:effectExtent l="0" t="0" r="635" b="0"/>
+            <wp:docPr id="4" name="Picture 4" descr="Graphical user interface, application&#10;&#10;Description automatically generated"/>
+            <wp:cNvGraphicFramePr>
+              <a:graphicFrameLocks xmlns:a="http://schemas.openxmlformats.org/drawingml/2006/main" noChangeAspect="1"/>
+            </wp:cNvGraphicFramePr>
+            <a:graphic xmlns:a="http://schemas.openxmlformats.org/drawingml/2006/main">
+              <a:graphicData uri="http://schemas.openxmlformats.org/drawingml/2006/picture">
+                <pic:pic xmlns:pic="http://schemas.openxmlformats.org/drawingml/2006/picture">
+                  <pic:nvPicPr>
+                    <pic:cNvPr id="4" name="Picture 4" descr="Graphical user interface, application&#10;&#10;Description automatically generated"/>
+                    <pic:cNvPicPr/>
+                  </pic:nvPicPr>
+                  <pic:blipFill>
+                    <a:blip r:embed="rId12">
+                      <a:extLst>
+                        <a:ext uri="{28A0092B-C50C-407E-A947-70E740481C1C}">
+                          <a14:useLocalDpi xmlns:a14="http://schemas.microsoft.com/office/drawing/2010/main" val="0"/>
+                        </a:ext>
+                      </a:extLst>
+                    </a:blip>
+                    <a:stretch>
+                      <a:fillRect/>
+                    </a:stretch>
+                  </pic:blipFill>
+                  <pic:spPr>
+                    <a:xfrm>
+                      <a:off x="0" y="0"/>
+                      <a:ext cx="4187229" cy="4764376"/>
+                    </a:xfrm>
+                    <a:prstGeom prst="rect">
+                      <a:avLst/>
+                    </a:prstGeom>
+                  </pic:spPr>
+                </pic:pic>
+              </a:graphicData>
+            </a:graphic>
+          </wp:inline>
+        </w:drawing>
+      </w:r>
+    </w:p>
+    <w:p>
+      <w:pPr>
+        <w:pStyle w:val="Heading2"/>
+        <w:numPr>
+          <w:ilvl w:val="1"/>
+          <w:numId w:val="2"/>
+        </w:numPr>
+      </w:pPr>
       <w:bookmarkStart w:id="21" w:name="_heading=h.1ci93xb" w:colFirst="0" w:colLast="0"/>
       <w:bookmarkEnd w:id="21"/>
       <w:r>
-        <w:lastRenderedPageBreak/>
         <w:t xml:space="preserve">Algorithms </w:t>
       </w:r>
     </w:p>
@@ -4636,7 +4676,7 @@
                     <pic:cNvPicPr/>
                   </pic:nvPicPr>
                   <pic:blipFill>
-                    <a:blip r:embed="rId11" cstate="print">
+                    <a:blip r:embed="rId13" cstate="print">
                       <a:extLst>
                         <a:ext uri="{28A0092B-C50C-407E-A947-70E740481C1C}">
                           <a14:useLocalDpi xmlns:a14="http://schemas.microsoft.com/office/drawing/2010/main" val="0"/>
@@ -4704,7 +4744,7 @@
                     <pic:cNvPicPr/>
                   </pic:nvPicPr>
                   <pic:blipFill>
-                    <a:blip r:embed="rId12" cstate="print">
+                    <a:blip r:embed="rId14" cstate="print">
                       <a:extLst>
                         <a:ext uri="{28A0092B-C50C-407E-A947-70E740481C1C}">
                           <a14:useLocalDpi xmlns:a14="http://schemas.microsoft.com/office/drawing/2010/main" val="0"/>
@@ -4764,7 +4804,7 @@
                     <pic:cNvPicPr/>
                   </pic:nvPicPr>
                   <pic:blipFill>
-                    <a:blip r:embed="rId13">
+                    <a:blip r:embed="rId15">
                       <a:extLst>
                         <a:ext uri="{28A0092B-C50C-407E-A947-70E740481C1C}">
                           <a14:useLocalDpi xmlns:a14="http://schemas.microsoft.com/office/drawing/2010/main" val="0"/>
@@ -4800,6 +4840,112 @@
         <w:br w:type="page"/>
       </w:r>
     </w:p>
+    <w:p>
+      <w:r>
+        <w:lastRenderedPageBreak/>
+        <w:t>2. User Page</w:t>
+      </w:r>
+    </w:p>
+    <w:p>
+      <w:r>
+        <w:rPr>
+          <w:noProof/>
+        </w:rPr>
+        <w:drawing>
+          <wp:inline distT="0" distB="0" distL="0" distR="0" wp14:anchorId="5BD85B2F" wp14:editId="1F6E3893">
+            <wp:extent cx="5274945" cy="2578735"/>
+            <wp:effectExtent l="0" t="0" r="1905" b="0"/>
+            <wp:docPr id="6" name="Picture 6" descr="Graphical user interface, website&#10;&#10;Description automatically generated"/>
+            <wp:cNvGraphicFramePr>
+              <a:graphicFrameLocks xmlns:a="http://schemas.openxmlformats.org/drawingml/2006/main" noChangeAspect="1"/>
+            </wp:cNvGraphicFramePr>
+            <a:graphic xmlns:a="http://schemas.openxmlformats.org/drawingml/2006/main">
+              <a:graphicData uri="http://schemas.openxmlformats.org/drawingml/2006/picture">
+                <pic:pic xmlns:pic="http://schemas.openxmlformats.org/drawingml/2006/picture">
+                  <pic:nvPicPr>
+                    <pic:cNvPr id="6" name="Picture 6" descr="Graphical user interface, website&#10;&#10;Description automatically generated"/>
+                    <pic:cNvPicPr/>
+                  </pic:nvPicPr>
+                  <pic:blipFill>
+                    <a:blip r:embed="rId16" cstate="print">
+                      <a:extLst>
+                        <a:ext uri="{28A0092B-C50C-407E-A947-70E740481C1C}">
+                          <a14:useLocalDpi xmlns:a14="http://schemas.microsoft.com/office/drawing/2010/main" val="0"/>
+                        </a:ext>
+                      </a:extLst>
+                    </a:blip>
+                    <a:stretch>
+                      <a:fillRect/>
+                    </a:stretch>
+                  </pic:blipFill>
+                  <pic:spPr>
+                    <a:xfrm>
+                      <a:off x="0" y="0"/>
+                      <a:ext cx="5274945" cy="2578735"/>
+                    </a:xfrm>
+                    <a:prstGeom prst="rect">
+                      <a:avLst/>
+                    </a:prstGeom>
+                  </pic:spPr>
+                </pic:pic>
+              </a:graphicData>
+            </a:graphic>
+          </wp:inline>
+        </w:drawing>
+      </w:r>
+    </w:p>
+    <w:p/>
+    <w:p/>
+    <w:p>
+      <w:r>
+        <w:rPr>
+          <w:noProof/>
+        </w:rPr>
+        <w:lastRenderedPageBreak/>
+        <w:drawing>
+          <wp:inline distT="0" distB="0" distL="0" distR="0" wp14:anchorId="5FC0B67C" wp14:editId="5E77DE2A">
+            <wp:extent cx="5338354" cy="8088793"/>
+            <wp:effectExtent l="0" t="0" r="0" b="7620"/>
+            <wp:docPr id="7" name="Picture 7" descr="Graphical user interface, website&#10;&#10;Description automatically generated"/>
+            <wp:cNvGraphicFramePr>
+              <a:graphicFrameLocks xmlns:a="http://schemas.openxmlformats.org/drawingml/2006/main" noChangeAspect="1"/>
+            </wp:cNvGraphicFramePr>
+            <a:graphic xmlns:a="http://schemas.openxmlformats.org/drawingml/2006/main">
+              <a:graphicData uri="http://schemas.openxmlformats.org/drawingml/2006/picture">
+                <pic:pic xmlns:pic="http://schemas.openxmlformats.org/drawingml/2006/picture">
+                  <pic:nvPicPr>
+                    <pic:cNvPr id="7" name="Picture 7" descr="Graphical user interface, website&#10;&#10;Description automatically generated"/>
+                    <pic:cNvPicPr/>
+                  </pic:nvPicPr>
+                  <pic:blipFill>
+                    <a:blip r:embed="rId17">
+                      <a:extLst>
+                        <a:ext uri="{28A0092B-C50C-407E-A947-70E740481C1C}">
+                          <a14:useLocalDpi xmlns:a14="http://schemas.microsoft.com/office/drawing/2010/main" val="0"/>
+                        </a:ext>
+                      </a:extLst>
+                    </a:blip>
+                    <a:stretch>
+                      <a:fillRect/>
+                    </a:stretch>
+                  </pic:blipFill>
+                  <pic:spPr>
+                    <a:xfrm>
+                      <a:off x="0" y="0"/>
+                      <a:ext cx="5344956" cy="8098796"/>
+                    </a:xfrm>
+                    <a:prstGeom prst="rect">
+                      <a:avLst/>
+                    </a:prstGeom>
+                  </pic:spPr>
+                </pic:pic>
+              </a:graphicData>
+            </a:graphic>
+          </wp:inline>
+        </w:drawing>
+      </w:r>
+    </w:p>
+    <w:p/>
     <w:p/>
     <w:p>
       <w:pPr>
@@ -4812,6 +4958,7 @@
       <w:bookmarkStart w:id="24" w:name="_heading=h.qsh70q" w:colFirst="0" w:colLast="0"/>
       <w:bookmarkEnd w:id="24"/>
       <w:r>
+        <w:lastRenderedPageBreak/>
         <w:t>Management and Project Planning</w:t>
       </w:r>
     </w:p>
@@ -5182,8 +5329,8 @@
       </w:r>
     </w:p>
     <w:sectPr>
-      <w:headerReference w:type="default" r:id="rId14"/>
-      <w:footerReference w:type="default" r:id="rId15"/>
+      <w:headerReference w:type="default" r:id="rId18"/>
+      <w:footerReference w:type="default" r:id="rId19"/>
       <w:pgSz w:w="11907" w:h="16839"/>
       <w:pgMar w:top="1440" w:right="1800" w:bottom="1440" w:left="1800" w:header="720" w:footer="720" w:gutter="0"/>
       <w:pgNumType w:start="1"/>

</xml_diff>